<commit_message>
Implemented logger and attached unittest
</commit_message>
<xml_diff>
--- a/Eksamen.docx
+++ b/Eksamen.docx
@@ -591,7 +591,7 @@
                     <pic:cNvPicPr/>
                   </pic:nvPicPr>
                   <pic:blipFill>
-                    <a:blip r:embed="rId6" cstate="print">
+                    <a:blip r:embed="rId7" cstate="print">
                       <a:extLst>
                         <a:ext uri="{28A0092B-C50C-407E-A947-70E740481C1C}">
                           <a14:useLocalDpi xmlns:a14="http://schemas.microsoft.com/office/drawing/2010/main" val="0"/>
@@ -856,7 +856,7 @@
                     <pic:cNvPicPr/>
                   </pic:nvPicPr>
                   <pic:blipFill>
-                    <a:blip r:embed="rId7"/>
+                    <a:blip r:embed="rId8"/>
                     <a:stretch>
                       <a:fillRect/>
                     </a:stretch>
@@ -896,7 +896,7 @@
                     <pic:cNvPicPr/>
                   </pic:nvPicPr>
                   <pic:blipFill>
-                    <a:blip r:embed="rId8"/>
+                    <a:blip r:embed="rId9"/>
                     <a:stretch>
                       <a:fillRect/>
                     </a:stretch>
@@ -1107,14 +1107,145 @@
       </w:r>
     </w:p>
     <w:p>
-      <w:bookmarkStart w:id="0" w:name="_GoBack"/>
-      <w:bookmarkEnd w:id="0"/>
+      <w:r>
+        <w:t xml:space="preserve">I figur 4 ses den valgte struktur over </w:t>
+      </w:r>
+      <w:proofErr w:type="spellStart"/>
+      <w:r>
+        <w:t>visual</w:t>
+      </w:r>
+      <w:proofErr w:type="spellEnd"/>
+      <w:r>
+        <w:t xml:space="preserve"> studioprojektet. Der er valgt at sætte det op i 2 projekter et class </w:t>
+      </w:r>
+      <w:proofErr w:type="spellStart"/>
+      <w:r>
+        <w:t>library</w:t>
+      </w:r>
+      <w:proofErr w:type="spellEnd"/>
+      <w:r>
+        <w:t xml:space="preserve"> projekt til opsætning af klasser og interfaces, samt et class </w:t>
+      </w:r>
+      <w:proofErr w:type="spellStart"/>
+      <w:r>
+        <w:t>library</w:t>
+      </w:r>
+      <w:proofErr w:type="spellEnd"/>
+      <w:r>
+        <w:t xml:space="preserve"> projekt til opsætning af unittest. I ”Classes” projektet er der lavet undermapper til hver del af systemet for at holde en god struktur. I undermapperne ligger både interfaces og klasser, dog ikke implementerede klasser. Eventuelt kunne der tilføjes et tredje</w:t>
+      </w:r>
+      <w:r>
+        <w:t xml:space="preserve">, </w:t>
+      </w:r>
+      <w:proofErr w:type="spellStart"/>
+      <w:r>
+        <w:t>console</w:t>
+      </w:r>
+      <w:proofErr w:type="spellEnd"/>
+      <w:r>
+        <w:t xml:space="preserve"> app,</w:t>
+      </w:r>
+      <w:r>
+        <w:t xml:space="preserve"> projekt i fremtidig iteration</w:t>
+      </w:r>
+      <w:r>
+        <w:t>,</w:t>
+      </w:r>
+      <w:r>
+        <w:t xml:space="preserve"> hvor der </w:t>
+      </w:r>
+      <w:r>
+        <w:t xml:space="preserve">her ville blive implementeret en </w:t>
+      </w:r>
+      <w:proofErr w:type="spellStart"/>
+      <w:r>
+        <w:t>main</w:t>
+      </w:r>
+      <w:proofErr w:type="spellEnd"/>
+      <w:r>
+        <w:t xml:space="preserve"> funktion hvor programmet ville kunne blive afprøvet i en helhed ved færdig implementering af klasserne i ”Classes”.</w:t>
+      </w:r>
+    </w:p>
+    <w:p>
+      <w:pPr>
+        <w:keepNext/>
+      </w:pPr>
+      <w:r>
+        <w:rPr>
+          <w:noProof/>
+        </w:rPr>
+        <w:drawing>
+          <wp:inline distT="0" distB="0" distL="0" distR="0" wp14:anchorId="2DECBE32" wp14:editId="0EBF4884">
+            <wp:extent cx="2406611" cy="2997891"/>
+            <wp:effectExtent l="0" t="0" r="0" b="0"/>
+            <wp:docPr id="5" name="Billede 5"/>
+            <wp:cNvGraphicFramePr>
+              <a:graphicFrameLocks xmlns:a="http://schemas.openxmlformats.org/drawingml/2006/main" noChangeAspect="1"/>
+            </wp:cNvGraphicFramePr>
+            <a:graphic xmlns:a="http://schemas.openxmlformats.org/drawingml/2006/main">
+              <a:graphicData uri="http://schemas.openxmlformats.org/drawingml/2006/picture">
+                <pic:pic xmlns:pic="http://schemas.openxmlformats.org/drawingml/2006/picture">
+                  <pic:nvPicPr>
+                    <pic:cNvPr id="1" name=""/>
+                    <pic:cNvPicPr/>
+                  </pic:nvPicPr>
+                  <pic:blipFill>
+                    <a:blip r:embed="rId10"/>
+                    <a:stretch>
+                      <a:fillRect/>
+                    </a:stretch>
+                  </pic:blipFill>
+                  <pic:spPr>
+                    <a:xfrm>
+                      <a:off x="0" y="0"/>
+                      <a:ext cx="2425266" cy="3021129"/>
+                    </a:xfrm>
+                    <a:prstGeom prst="rect">
+                      <a:avLst/>
+                    </a:prstGeom>
+                  </pic:spPr>
+                </pic:pic>
+              </a:graphicData>
+            </a:graphic>
+          </wp:inline>
+        </w:drawing>
+      </w:r>
+    </w:p>
+    <w:p>
+      <w:pPr>
+        <w:pStyle w:val="Billedtekst"/>
+      </w:pPr>
+      <w:r>
+        <w:t xml:space="preserve">Figur </w:t>
+      </w:r>
+      <w:r>
+        <w:fldChar w:fldCharType="begin"/>
+      </w:r>
+      <w:r>
+        <w:instrText xml:space="preserve"> SEQ Figur \* ARABIC </w:instrText>
+      </w:r>
+      <w:r>
+        <w:fldChar w:fldCharType="separate"/>
+      </w:r>
+      <w:r>
+        <w:rPr>
+          <w:noProof/>
+        </w:rPr>
+        <w:t>4</w:t>
+      </w:r>
+      <w:r>
+        <w:fldChar w:fldCharType="end"/>
+      </w:r>
+      <w:r>
+        <w:t xml:space="preserve"> Solution struktur</w:t>
+      </w:r>
     </w:p>
     <w:p>
       <w:pPr>
         <w:pStyle w:val="Overskrift2"/>
       </w:pPr>
       <w:r>
+        <w:lastRenderedPageBreak/>
         <w:t xml:space="preserve">Delopgave </w:t>
       </w:r>
       <w:r>
@@ -1122,6 +1253,324 @@
       </w:r>
     </w:p>
     <w:p>
+      <w:r>
+        <w:t>Et af de steder hvor designvalget om interfaces er blevet brugt er gældende i hele test projektet.</w:t>
+      </w:r>
+      <w:r>
+        <w:t xml:space="preserve"> Det ses på Figur 5. </w:t>
+      </w:r>
+      <w:r>
+        <w:t xml:space="preserve">Ved at bruge Interfaces kan der laves </w:t>
+      </w:r>
+      <w:proofErr w:type="spellStart"/>
+      <w:r>
+        <w:t>fakes</w:t>
+      </w:r>
+      <w:proofErr w:type="spellEnd"/>
+      <w:r>
+        <w:t xml:space="preserve"> ved brug at et </w:t>
+      </w:r>
+      <w:r>
+        <w:t>isolationsframework</w:t>
+      </w:r>
+      <w:r>
+        <w:t xml:space="preserve">, ved navn </w:t>
+      </w:r>
+      <w:proofErr w:type="spellStart"/>
+      <w:r>
+        <w:t>NSubstitute</w:t>
+      </w:r>
+      <w:proofErr w:type="spellEnd"/>
+      <w:r>
+        <w:t xml:space="preserve">. Idéen er at ved at </w:t>
+      </w:r>
+      <w:proofErr w:type="spellStart"/>
+      <w:r>
+        <w:t>fake</w:t>
+      </w:r>
+      <w:proofErr w:type="spellEnd"/>
+      <w:r>
+        <w:t xml:space="preserve"> interfacene kan der ved hjælp af </w:t>
+      </w:r>
+      <w:proofErr w:type="spellStart"/>
+      <w:r>
+        <w:t>NSubstitute</w:t>
+      </w:r>
+      <w:proofErr w:type="spellEnd"/>
+      <w:r>
+        <w:t xml:space="preserve"> </w:t>
+      </w:r>
+      <w:proofErr w:type="spellStart"/>
+      <w:r>
+        <w:t>manipulerer</w:t>
+      </w:r>
+      <w:r>
+        <w:t>es</w:t>
+      </w:r>
+      <w:proofErr w:type="spellEnd"/>
+      <w:r>
+        <w:t xml:space="preserve"> med koden således at der uden at implementerer de tilhørende klasser stadig kan simulere et virkende system. Dette ville ikke være muligt hvis ikke interfaces var blevet taget i brug.</w:t>
+      </w:r>
+    </w:p>
+    <w:p>
+      <w:pPr>
+        <w:keepNext/>
+      </w:pPr>
+      <w:r>
+        <w:rPr>
+          <w:noProof/>
+        </w:rPr>
+        <w:drawing>
+          <wp:inline distT="0" distB="0" distL="0" distR="0" wp14:anchorId="657D020A" wp14:editId="72C49DAE">
+            <wp:extent cx="4353218" cy="2438579"/>
+            <wp:effectExtent l="0" t="0" r="0" b="0"/>
+            <wp:docPr id="9" name="Billede 9"/>
+            <wp:cNvGraphicFramePr>
+              <a:graphicFrameLocks xmlns:a="http://schemas.openxmlformats.org/drawingml/2006/main" noChangeAspect="1"/>
+            </wp:cNvGraphicFramePr>
+            <a:graphic xmlns:a="http://schemas.openxmlformats.org/drawingml/2006/main">
+              <a:graphicData uri="http://schemas.openxmlformats.org/drawingml/2006/picture">
+                <pic:pic xmlns:pic="http://schemas.openxmlformats.org/drawingml/2006/picture">
+                  <pic:nvPicPr>
+                    <pic:cNvPr id="1" name=""/>
+                    <pic:cNvPicPr/>
+                  </pic:nvPicPr>
+                  <pic:blipFill>
+                    <a:blip r:embed="rId11"/>
+                    <a:stretch>
+                      <a:fillRect/>
+                    </a:stretch>
+                  </pic:blipFill>
+                  <pic:spPr>
+                    <a:xfrm>
+                      <a:off x="0" y="0"/>
+                      <a:ext cx="4368823" cy="2447321"/>
+                    </a:xfrm>
+                    <a:prstGeom prst="rect">
+                      <a:avLst/>
+                    </a:prstGeom>
+                  </pic:spPr>
+                </pic:pic>
+              </a:graphicData>
+            </a:graphic>
+          </wp:inline>
+        </w:drawing>
+      </w:r>
+    </w:p>
+    <w:p>
+      <w:pPr>
+        <w:pStyle w:val="Billedtekst"/>
+      </w:pPr>
+      <w:r>
+        <w:t xml:space="preserve">Figur </w:t>
+      </w:r>
+      <w:r>
+        <w:fldChar w:fldCharType="begin"/>
+      </w:r>
+      <w:r>
+        <w:instrText xml:space="preserve"> SEQ Figur \* ARABIC </w:instrText>
+      </w:r>
+      <w:r>
+        <w:fldChar w:fldCharType="separate"/>
+      </w:r>
+      <w:r>
+        <w:rPr>
+          <w:noProof/>
+        </w:rPr>
+        <w:t>5</w:t>
+      </w:r>
+      <w:r>
+        <w:fldChar w:fldCharType="end"/>
+      </w:r>
+      <w:r>
+        <w:t xml:space="preserve"> </w:t>
+      </w:r>
+      <w:proofErr w:type="spellStart"/>
+      <w:r>
+        <w:t>Snippet</w:t>
+      </w:r>
+      <w:proofErr w:type="spellEnd"/>
+      <w:r>
+        <w:t xml:space="preserve"> fra unittest</w:t>
+      </w:r>
+      <w:r>
+        <w:t>1</w:t>
+      </w:r>
+    </w:p>
+    <w:p>
+      <w:r>
+        <w:t xml:space="preserve">Design valget om Single </w:t>
+      </w:r>
+      <w:proofErr w:type="spellStart"/>
+      <w:r>
+        <w:t>responsibility</w:t>
+      </w:r>
+      <w:proofErr w:type="spellEnd"/>
+      <w:r>
+        <w:t xml:space="preserve"> princippet ses i figur 6. Grundet måden </w:t>
+      </w:r>
+      <w:r>
+        <w:t xml:space="preserve">koden er designet </w:t>
+      </w:r>
+      <w:proofErr w:type="gramStart"/>
+      <w:r>
+        <w:t>på</w:t>
+      </w:r>
+      <w:proofErr w:type="gramEnd"/>
+      <w:r>
+        <w:t xml:space="preserve"> giver muligheden for at teste på to måder. Alt kode i </w:t>
+      </w:r>
+      <w:proofErr w:type="spellStart"/>
+      <w:r>
+        <w:t>possibility</w:t>
+      </w:r>
+      <w:proofErr w:type="spellEnd"/>
+      <w:r>
+        <w:t xml:space="preserve"> 1 forsager samme </w:t>
+      </w:r>
+      <w:r>
+        <w:t>stadie</w:t>
+      </w:r>
+      <w:r>
+        <w:t xml:space="preserve">ændring som </w:t>
+      </w:r>
+      <w:proofErr w:type="spellStart"/>
+      <w:r>
+        <w:t>po</w:t>
+      </w:r>
+      <w:r>
+        <w:t>s</w:t>
+      </w:r>
+      <w:r>
+        <w:t>sibility</w:t>
+      </w:r>
+      <w:proofErr w:type="spellEnd"/>
+      <w:r>
+        <w:t xml:space="preserve"> 2. </w:t>
+      </w:r>
+      <w:r>
+        <w:t>V</w:t>
+      </w:r>
+      <w:r>
+        <w:t xml:space="preserve">ed at have isoleret </w:t>
+      </w:r>
+      <w:proofErr w:type="spellStart"/>
+      <w:r>
+        <w:t>door</w:t>
+      </w:r>
+      <w:proofErr w:type="spellEnd"/>
+      <w:r>
+        <w:t xml:space="preserve"> events</w:t>
+      </w:r>
+      <w:r>
+        <w:t xml:space="preserve">ne, er det muligt ved </w:t>
+      </w:r>
+      <w:proofErr w:type="spellStart"/>
+      <w:r>
+        <w:t>raising</w:t>
+      </w:r>
+      <w:proofErr w:type="spellEnd"/>
+      <w:r>
+        <w:t xml:space="preserve"> af et event at ændre på stadiet af </w:t>
+      </w:r>
+      <w:proofErr w:type="spellStart"/>
+      <w:r>
+        <w:t>ladeskabets</w:t>
+      </w:r>
+      <w:proofErr w:type="spellEnd"/>
+      <w:r>
+        <w:t xml:space="preserve"> dør.</w:t>
+      </w:r>
+      <w:r>
+        <w:t xml:space="preserve"> </w:t>
+      </w:r>
+    </w:p>
+    <w:p>
+      <w:pPr>
+        <w:keepNext/>
+      </w:pPr>
+      <w:r>
+        <w:rPr>
+          <w:noProof/>
+        </w:rPr>
+        <w:drawing>
+          <wp:inline distT="0" distB="0" distL="0" distR="0" wp14:anchorId="3584D4A6" wp14:editId="77836E31">
+            <wp:extent cx="6120130" cy="2237740"/>
+            <wp:effectExtent l="0" t="0" r="0" b="0"/>
+            <wp:docPr id="7" name="Billede 7"/>
+            <wp:cNvGraphicFramePr>
+              <a:graphicFrameLocks xmlns:a="http://schemas.openxmlformats.org/drawingml/2006/main" noChangeAspect="1"/>
+            </wp:cNvGraphicFramePr>
+            <a:graphic xmlns:a="http://schemas.openxmlformats.org/drawingml/2006/main">
+              <a:graphicData uri="http://schemas.openxmlformats.org/drawingml/2006/picture">
+                <pic:pic xmlns:pic="http://schemas.openxmlformats.org/drawingml/2006/picture">
+                  <pic:nvPicPr>
+                    <pic:cNvPr id="1" name=""/>
+                    <pic:cNvPicPr/>
+                  </pic:nvPicPr>
+                  <pic:blipFill>
+                    <a:blip r:embed="rId12"/>
+                    <a:stretch>
+                      <a:fillRect/>
+                    </a:stretch>
+                  </pic:blipFill>
+                  <pic:spPr>
+                    <a:xfrm>
+                      <a:off x="0" y="0"/>
+                      <a:ext cx="6120130" cy="2237740"/>
+                    </a:xfrm>
+                    <a:prstGeom prst="rect">
+                      <a:avLst/>
+                    </a:prstGeom>
+                  </pic:spPr>
+                </pic:pic>
+              </a:graphicData>
+            </a:graphic>
+          </wp:inline>
+        </w:drawing>
+      </w:r>
+    </w:p>
+    <w:p>
+      <w:pPr>
+        <w:pStyle w:val="Billedtekst"/>
+      </w:pPr>
+      <w:r>
+        <w:t xml:space="preserve">Figur </w:t>
+      </w:r>
+      <w:r>
+        <w:fldChar w:fldCharType="begin"/>
+      </w:r>
+      <w:r>
+        <w:instrText xml:space="preserve"> SEQ Figur \* ARABIC </w:instrText>
+      </w:r>
+      <w:r>
+        <w:fldChar w:fldCharType="separate"/>
+      </w:r>
+      <w:r>
+        <w:rPr>
+          <w:noProof/>
+        </w:rPr>
+        <w:t>6</w:t>
+      </w:r>
+      <w:r>
+        <w:fldChar w:fldCharType="end"/>
+      </w:r>
+      <w:r>
+        <w:t xml:space="preserve"> </w:t>
+      </w:r>
+      <w:proofErr w:type="spellStart"/>
+      <w:r>
+        <w:t>Snippet</w:t>
+      </w:r>
+      <w:proofErr w:type="spellEnd"/>
+      <w:r>
+        <w:t xml:space="preserve"> fra unittest</w:t>
+      </w:r>
+      <w:r>
+        <w:t>2</w:t>
+      </w:r>
+    </w:p>
+    <w:p>
       <w:pPr>
         <w:pStyle w:val="Overskrift2"/>
       </w:pPr>
@@ -1133,6 +1582,122 @@
       </w:r>
     </w:p>
     <w:p>
+      <w:r>
+        <w:t xml:space="preserve">Den adfærdsbaserede test ses på figur 7. </w:t>
+      </w:r>
+      <w:r>
+        <w:t xml:space="preserve">Her testes der på en </w:t>
+      </w:r>
+      <w:proofErr w:type="spellStart"/>
+      <w:r>
+        <w:t>fake</w:t>
+      </w:r>
+      <w:proofErr w:type="spellEnd"/>
+      <w:r>
+        <w:t xml:space="preserve">, som i dette tilfælde er display. Kendetegnet på en adfærdsbaseret test er at der testes på en </w:t>
+      </w:r>
+      <w:proofErr w:type="spellStart"/>
+      <w:r>
+        <w:t>fake</w:t>
+      </w:r>
+      <w:proofErr w:type="spellEnd"/>
+      <w:r>
+        <w:t xml:space="preserve"> og ikke en unit under test. Der er i løsningen ikke testet på en unit under test, som er kendetegnet på en tilstandsbaseret test. Der kan dog </w:t>
+      </w:r>
+      <w:r>
+        <w:lastRenderedPageBreak/>
+        <w:t xml:space="preserve">argumenteres for at der er blevet testet på unit under test, da den inddrages i den </w:t>
+      </w:r>
+      <w:r>
+        <w:t>adfærdsbaserede</w:t>
+      </w:r>
+      <w:r>
+        <w:t xml:space="preserve"> test, samt set på figur 3, hvor den her opnår en 100% </w:t>
+      </w:r>
+      <w:proofErr w:type="spellStart"/>
+      <w:r>
+        <w:t>coverage</w:t>
+      </w:r>
+      <w:proofErr w:type="spellEnd"/>
+      <w:r>
+        <w:t>.</w:t>
+      </w:r>
+    </w:p>
+    <w:p>
+      <w:pPr>
+        <w:keepNext/>
+      </w:pPr>
+      <w:r>
+        <w:rPr>
+          <w:noProof/>
+        </w:rPr>
+        <w:drawing>
+          <wp:inline distT="0" distB="0" distL="0" distR="0" wp14:anchorId="64258DB9" wp14:editId="31CA1AB4">
+            <wp:extent cx="3524250" cy="1304925"/>
+            <wp:effectExtent l="0" t="0" r="0" b="9525"/>
+            <wp:docPr id="10" name="Billede 10"/>
+            <wp:cNvGraphicFramePr>
+              <a:graphicFrameLocks xmlns:a="http://schemas.openxmlformats.org/drawingml/2006/main" noChangeAspect="1"/>
+            </wp:cNvGraphicFramePr>
+            <a:graphic xmlns:a="http://schemas.openxmlformats.org/drawingml/2006/main">
+              <a:graphicData uri="http://schemas.openxmlformats.org/drawingml/2006/picture">
+                <pic:pic xmlns:pic="http://schemas.openxmlformats.org/drawingml/2006/picture">
+                  <pic:nvPicPr>
+                    <pic:cNvPr id="1" name=""/>
+                    <pic:cNvPicPr/>
+                  </pic:nvPicPr>
+                  <pic:blipFill>
+                    <a:blip r:embed="rId13"/>
+                    <a:stretch>
+                      <a:fillRect/>
+                    </a:stretch>
+                  </pic:blipFill>
+                  <pic:spPr>
+                    <a:xfrm>
+                      <a:off x="0" y="0"/>
+                      <a:ext cx="3524250" cy="1304925"/>
+                    </a:xfrm>
+                    <a:prstGeom prst="rect">
+                      <a:avLst/>
+                    </a:prstGeom>
+                  </pic:spPr>
+                </pic:pic>
+              </a:graphicData>
+            </a:graphic>
+          </wp:inline>
+        </w:drawing>
+      </w:r>
+    </w:p>
+    <w:p>
+      <w:pPr>
+        <w:pStyle w:val="Billedtekst"/>
+      </w:pPr>
+      <w:r>
+        <w:t xml:space="preserve">Figur </w:t>
+      </w:r>
+      <w:r>
+        <w:fldChar w:fldCharType="begin"/>
+      </w:r>
+      <w:r>
+        <w:instrText xml:space="preserve"> SEQ Figur \* ARABIC </w:instrText>
+      </w:r>
+      <w:r>
+        <w:fldChar w:fldCharType="separate"/>
+      </w:r>
+      <w:r>
+        <w:rPr>
+          <w:noProof/>
+        </w:rPr>
+        <w:t>7</w:t>
+      </w:r>
+      <w:r>
+        <w:fldChar w:fldCharType="end"/>
+      </w:r>
+      <w:r>
+        <w:t xml:space="preserve"> Adfærdsbaseret test</w:t>
+      </w:r>
+    </w:p>
+    <w:p>
       <w:pPr>
         <w:pStyle w:val="Overskrift2"/>
       </w:pPr>
@@ -1144,6 +1709,47 @@
       </w:r>
     </w:p>
     <w:p>
+      <w:r>
+        <w:t xml:space="preserve">Som benævnt i delopgave 5 tages </w:t>
+      </w:r>
+      <w:r>
+        <w:t>d</w:t>
+      </w:r>
+      <w:r>
+        <w:t xml:space="preserve">er brug af et </w:t>
+      </w:r>
+      <w:r>
+        <w:t xml:space="preserve">isolationsframework kaldt </w:t>
+      </w:r>
+      <w:proofErr w:type="spellStart"/>
+      <w:r>
+        <w:t>NSubstitute</w:t>
+      </w:r>
+      <w:proofErr w:type="spellEnd"/>
+      <w:r>
+        <w:t xml:space="preserve">. En af de mange fordele ved et isolationsframework er egenskaben til nemmere at sikrer sig at der laves </w:t>
+      </w:r>
+      <w:proofErr w:type="spellStart"/>
+      <w:r>
+        <w:t>blackbox</w:t>
+      </w:r>
+      <w:proofErr w:type="spellEnd"/>
+      <w:r>
+        <w:t xml:space="preserve"> test, grundet at der ingen implementering benyttes og derfor er kun kan testes via </w:t>
+      </w:r>
+      <w:proofErr w:type="spellStart"/>
+      <w:r>
+        <w:t>blackbox</w:t>
+      </w:r>
+      <w:proofErr w:type="spellEnd"/>
+      <w:r>
+        <w:t xml:space="preserve"> metoden. Ulempen</w:t>
+      </w:r>
+      <w:r>
+        <w:t xml:space="preserve"> ved isolationsframework kan ligge i opbygningen af et isolationsframework. I det at det er muligt at der kan forekomme fejl i frameworket, kan det blive en ulempe at bruge. </w:t>
+      </w:r>
+    </w:p>
+    <w:p>
       <w:pPr>
         <w:pStyle w:val="Overskrift2"/>
       </w:pPr>
@@ -1155,6 +1761,11 @@
       </w:r>
     </w:p>
     <w:p>
+      <w:r>
+        <w:t>Ved at analyserer sekvensdiagrammet og tilstandsdiagrammet, bliver det tydeligt at se at det er de forskellige tilstande i systemet der skal testes og være fokus på. De implementerede unittest er baseret på de tre mulige tilstande i switch-casen, i Control klassen. I det at alle andre klasser og funktioner inddrages i switch-casen er det kun nødvendigt at unitteste switch-casens tre tilstande.</w:t>
+      </w:r>
+    </w:p>
+    <w:p>
       <w:pPr>
         <w:pStyle w:val="Overskrift2"/>
       </w:pPr>
@@ -1163,6 +1774,262 @@
       </w:r>
       <w:r>
         <w:t>9</w:t>
+      </w:r>
+    </w:p>
+    <w:p>
+      <w:pPr>
+        <w:keepNext/>
+      </w:pPr>
+      <w:r>
+        <w:rPr>
+          <w:noProof/>
+        </w:rPr>
+        <w:drawing>
+          <wp:inline distT="0" distB="0" distL="0" distR="0" wp14:anchorId="65EAA3FE" wp14:editId="60D5A6DA">
+            <wp:extent cx="3270066" cy="2636614"/>
+            <wp:effectExtent l="0" t="0" r="6985" b="0"/>
+            <wp:docPr id="12" name="Billede 12"/>
+            <wp:cNvGraphicFramePr>
+              <a:graphicFrameLocks xmlns:a="http://schemas.openxmlformats.org/drawingml/2006/main" noChangeAspect="1"/>
+            </wp:cNvGraphicFramePr>
+            <a:graphic xmlns:a="http://schemas.openxmlformats.org/drawingml/2006/main">
+              <a:graphicData uri="http://schemas.openxmlformats.org/drawingml/2006/picture">
+                <pic:pic xmlns:pic="http://schemas.openxmlformats.org/drawingml/2006/picture">
+                  <pic:nvPicPr>
+                    <pic:cNvPr id="1" name=""/>
+                    <pic:cNvPicPr/>
+                  </pic:nvPicPr>
+                  <pic:blipFill>
+                    <a:blip r:embed="rId14"/>
+                    <a:stretch>
+                      <a:fillRect/>
+                    </a:stretch>
+                  </pic:blipFill>
+                  <pic:spPr>
+                    <a:xfrm>
+                      <a:off x="0" y="0"/>
+                      <a:ext cx="3329512" cy="2684544"/>
+                    </a:xfrm>
+                    <a:prstGeom prst="rect">
+                      <a:avLst/>
+                    </a:prstGeom>
+                  </pic:spPr>
+                </pic:pic>
+              </a:graphicData>
+            </a:graphic>
+          </wp:inline>
+        </w:drawing>
+      </w:r>
+    </w:p>
+    <w:p>
+      <w:pPr>
+        <w:pStyle w:val="Billedtekst"/>
+      </w:pPr>
+      <w:r>
+        <w:t xml:space="preserve">Figur </w:t>
+      </w:r>
+      <w:r>
+        <w:fldChar w:fldCharType="begin"/>
+      </w:r>
+      <w:r>
+        <w:instrText xml:space="preserve"> SEQ Figur \* ARABIC </w:instrText>
+      </w:r>
+      <w:r>
+        <w:fldChar w:fldCharType="separate"/>
+      </w:r>
+      <w:r>
+        <w:rPr>
+          <w:noProof/>
+        </w:rPr>
+        <w:t>8</w:t>
+      </w:r>
+      <w:r>
+        <w:fldChar w:fldCharType="end"/>
+      </w:r>
+      <w:r>
+        <w:t xml:space="preserve"> Unit Test af logger</w:t>
+      </w:r>
+    </w:p>
+    <w:p>
+      <w:pPr>
+        <w:keepNext/>
+      </w:pPr>
+      <w:r>
+        <w:rPr>
+          <w:noProof/>
+        </w:rPr>
+        <w:lastRenderedPageBreak/>
+        <w:drawing>
+          <wp:inline distT="0" distB="0" distL="0" distR="0" wp14:anchorId="01D59EC5" wp14:editId="5A7701FF">
+            <wp:extent cx="3797846" cy="1833905"/>
+            <wp:effectExtent l="0" t="0" r="0" b="0"/>
+            <wp:docPr id="13" name="Billede 13"/>
+            <wp:cNvGraphicFramePr>
+              <a:graphicFrameLocks xmlns:a="http://schemas.openxmlformats.org/drawingml/2006/main" noChangeAspect="1"/>
+            </wp:cNvGraphicFramePr>
+            <a:graphic xmlns:a="http://schemas.openxmlformats.org/drawingml/2006/main">
+              <a:graphicData uri="http://schemas.openxmlformats.org/drawingml/2006/picture">
+                <pic:pic xmlns:pic="http://schemas.openxmlformats.org/drawingml/2006/picture">
+                  <pic:nvPicPr>
+                    <pic:cNvPr id="1" name=""/>
+                    <pic:cNvPicPr/>
+                  </pic:nvPicPr>
+                  <pic:blipFill>
+                    <a:blip r:embed="rId15"/>
+                    <a:stretch>
+                      <a:fillRect/>
+                    </a:stretch>
+                  </pic:blipFill>
+                  <pic:spPr>
+                    <a:xfrm>
+                      <a:off x="0" y="0"/>
+                      <a:ext cx="3834371" cy="1851542"/>
+                    </a:xfrm>
+                    <a:prstGeom prst="rect">
+                      <a:avLst/>
+                    </a:prstGeom>
+                  </pic:spPr>
+                </pic:pic>
+              </a:graphicData>
+            </a:graphic>
+          </wp:inline>
+        </w:drawing>
+      </w:r>
+    </w:p>
+    <w:p>
+      <w:pPr>
+        <w:pStyle w:val="Billedtekst"/>
+      </w:pPr>
+      <w:r>
+        <w:t xml:space="preserve">Figur </w:t>
+      </w:r>
+      <w:r>
+        <w:fldChar w:fldCharType="begin"/>
+      </w:r>
+      <w:r>
+        <w:instrText xml:space="preserve"> SEQ Figur \* ARABIC </w:instrText>
+      </w:r>
+      <w:r>
+        <w:fldChar w:fldCharType="separate"/>
+      </w:r>
+      <w:r>
+        <w:rPr>
+          <w:noProof/>
+        </w:rPr>
+        <w:t>9</w:t>
+      </w:r>
+      <w:r>
+        <w:fldChar w:fldCharType="end"/>
+      </w:r>
+      <w:r>
+        <w:t xml:space="preserve"> Implementering af logger</w:t>
+      </w:r>
+      <w:r>
+        <w:rPr>
+          <w:rStyle w:val="Fodnotehenvisning"/>
+        </w:rPr>
+        <w:footnoteReference w:id="1"/>
+      </w:r>
+    </w:p>
+    <w:p>
+      <w:pPr>
+        <w:keepNext/>
+      </w:pPr>
+      <w:r>
+        <w:rPr>
+          <w:noProof/>
+        </w:rPr>
+        <w:drawing>
+          <wp:inline distT="0" distB="0" distL="0" distR="0" wp14:anchorId="4ED8BA9C" wp14:editId="64481DC9">
+            <wp:extent cx="3337841" cy="2337666"/>
+            <wp:effectExtent l="0" t="0" r="0" b="5715"/>
+            <wp:docPr id="11" name="Billede 11"/>
+            <wp:cNvGraphicFramePr>
+              <a:graphicFrameLocks xmlns:a="http://schemas.openxmlformats.org/drawingml/2006/main" noChangeAspect="1"/>
+            </wp:cNvGraphicFramePr>
+            <a:graphic xmlns:a="http://schemas.openxmlformats.org/drawingml/2006/main">
+              <a:graphicData uri="http://schemas.openxmlformats.org/drawingml/2006/picture">
+                <pic:pic xmlns:pic="http://schemas.openxmlformats.org/drawingml/2006/picture">
+                  <pic:nvPicPr>
+                    <pic:cNvPr id="1" name=""/>
+                    <pic:cNvPicPr/>
+                  </pic:nvPicPr>
+                  <pic:blipFill>
+                    <a:blip r:embed="rId16"/>
+                    <a:stretch>
+                      <a:fillRect/>
+                    </a:stretch>
+                  </pic:blipFill>
+                  <pic:spPr>
+                    <a:xfrm>
+                      <a:off x="0" y="0"/>
+                      <a:ext cx="3349022" cy="2345497"/>
+                    </a:xfrm>
+                    <a:prstGeom prst="rect">
+                      <a:avLst/>
+                    </a:prstGeom>
+                  </pic:spPr>
+                </pic:pic>
+              </a:graphicData>
+            </a:graphic>
+          </wp:inline>
+        </w:drawing>
+      </w:r>
+    </w:p>
+    <w:p>
+      <w:pPr>
+        <w:pStyle w:val="Billedtekst"/>
+      </w:pPr>
+      <w:r>
+        <w:t xml:space="preserve">Figur </w:t>
+      </w:r>
+      <w:r>
+        <w:fldChar w:fldCharType="begin"/>
+      </w:r>
+      <w:r>
+        <w:instrText xml:space="preserve"> SEQ Figur \* ARABIC </w:instrText>
+      </w:r>
+      <w:r>
+        <w:fldChar w:fldCharType="separate"/>
+      </w:r>
+      <w:r>
+        <w:rPr>
+          <w:noProof/>
+        </w:rPr>
+        <w:t>10</w:t>
+      </w:r>
+      <w:r>
+        <w:fldChar w:fldCharType="end"/>
+      </w:r>
+      <w:r>
+        <w:t xml:space="preserve"> </w:t>
+      </w:r>
+      <w:proofErr w:type="spellStart"/>
+      <w:r>
+        <w:t>Tempmappe</w:t>
+      </w:r>
+      <w:proofErr w:type="spellEnd"/>
+      <w:r>
+        <w:t xml:space="preserve"> indeholdende oprettede </w:t>
+      </w:r>
+      <w:proofErr w:type="spellStart"/>
+      <w:r>
+        <w:t>txt</w:t>
+      </w:r>
+      <w:proofErr w:type="spellEnd"/>
+      <w:r>
+        <w:t>-fil</w:t>
+      </w:r>
+      <w:r>
+        <w:t xml:space="preserve"> &amp; </w:t>
+      </w:r>
+      <w:proofErr w:type="spellStart"/>
+      <w:r>
+        <w:t>txt</w:t>
+      </w:r>
+      <w:proofErr w:type="spellEnd"/>
+      <w:r>
+        <w:t>-fil</w:t>
       </w:r>
     </w:p>
     <w:p>
@@ -1190,10 +2057,10 @@
     <w:p/>
     <w:p/>
     <w:sectPr>
-      <w:headerReference w:type="default" r:id="rId9"/>
-      <w:footerReference w:type="default" r:id="rId10"/>
-      <w:headerReference w:type="first" r:id="rId11"/>
-      <w:footerReference w:type="first" r:id="rId12"/>
+      <w:headerReference w:type="default" r:id="rId17"/>
+      <w:footerReference w:type="default" r:id="rId18"/>
+      <w:headerReference w:type="first" r:id="rId19"/>
+      <w:footerReference w:type="first" r:id="rId20"/>
       <w:pgSz w:w="11906" w:h="16838"/>
       <w:pgMar w:top="1701" w:right="1134" w:bottom="1701" w:left="1134" w:header="708" w:footer="708" w:gutter="0"/>
       <w:cols w:space="708"/>
@@ -1430,6 +2297,40 @@
       <w:r>
         <w:continuationSeparator/>
       </w:r>
+    </w:p>
+  </w:footnote>
+  <w:footnote w:id="1">
+    <w:p>
+      <w:pPr>
+        <w:pStyle w:val="Fodnotetekst"/>
+      </w:pPr>
+      <w:r>
+        <w:rPr>
+          <w:rStyle w:val="Fodnotehenvisning"/>
+        </w:rPr>
+        <w:footnoteRef/>
+      </w:r>
+      <w:r>
+        <w:t xml:space="preserve"> </w:t>
+      </w:r>
+      <w:hyperlink r:id="rId1" w:history="1">
+        <w:r>
+          <w:rPr>
+            <w:rStyle w:val="Hyperlink"/>
+          </w:rPr>
+          <w:t>https://docs.microsoft.com/en-us/dotnet/standard/io/how-to-open-and-append-to-a-log-file</w:t>
+        </w:r>
+      </w:hyperlink>
+    </w:p>
+    <w:p>
+      <w:pPr>
+        <w:pStyle w:val="Fodnotetekst"/>
+      </w:pPr>
+      <w:r>
+        <w:t>Implementering inspireret af Microsoft</w:t>
+      </w:r>
+      <w:bookmarkStart w:id="0" w:name="_GoBack"/>
+      <w:bookmarkEnd w:id="0"/>
     </w:p>
   </w:footnote>
 </w:footnotes>
@@ -2233,6 +3134,57 @@
       <w:szCs w:val="18"/>
     </w:rPr>
   </w:style>
+  <w:style w:type="paragraph" w:styleId="Fodnotetekst">
+    <w:name w:val="footnote text"/>
+    <w:basedOn w:val="Normal"/>
+    <w:link w:val="FodnotetekstTegn"/>
+    <w:uiPriority w:val="99"/>
+    <w:semiHidden/>
+    <w:unhideWhenUsed/>
+    <w:rsid w:val="00CD4D22"/>
+    <w:pPr>
+      <w:spacing w:after="0" w:line="240" w:lineRule="auto"/>
+    </w:pPr>
+    <w:rPr>
+      <w:sz w:val="20"/>
+      <w:szCs w:val="20"/>
+    </w:rPr>
+  </w:style>
+  <w:style w:type="character" w:customStyle="1" w:styleId="FodnotetekstTegn">
+    <w:name w:val="Fodnotetekst Tegn"/>
+    <w:basedOn w:val="Standardskrifttypeiafsnit"/>
+    <w:link w:val="Fodnotetekst"/>
+    <w:uiPriority w:val="99"/>
+    <w:semiHidden/>
+    <w:rsid w:val="00CD4D22"/>
+    <w:rPr>
+      <w:sz w:val="20"/>
+      <w:szCs w:val="20"/>
+    </w:rPr>
+  </w:style>
+  <w:style w:type="character" w:styleId="Fodnotehenvisning">
+    <w:name w:val="footnote reference"/>
+    <w:basedOn w:val="Standardskrifttypeiafsnit"/>
+    <w:uiPriority w:val="99"/>
+    <w:semiHidden/>
+    <w:unhideWhenUsed/>
+    <w:rsid w:val="00CD4D22"/>
+    <w:rPr>
+      <w:vertAlign w:val="superscript"/>
+    </w:rPr>
+  </w:style>
+  <w:style w:type="character" w:styleId="Ulstomtale">
+    <w:name w:val="Unresolved Mention"/>
+    <w:basedOn w:val="Standardskrifttypeiafsnit"/>
+    <w:uiPriority w:val="99"/>
+    <w:semiHidden/>
+    <w:unhideWhenUsed/>
+    <w:rsid w:val="00CD4D22"/>
+    <w:rPr>
+      <w:color w:val="605E5C"/>
+      <w:shd w:val="clear" w:color="auto" w:fill="E1DFDD"/>
+    </w:rPr>
+  </w:style>
 </w:styles>
 </file>
 
@@ -2529,4 +3481,16 @@
     </a:ext>
   </a:extLst>
 </a:theme>
+</file>
+
+<file path=customXml/item1.xml><?xml version="1.0" encoding="utf-8"?>
+<b:Sources xmlns:b="http://schemas.openxmlformats.org/officeDocument/2006/bibliography" xmlns="http://schemas.openxmlformats.org/officeDocument/2006/bibliography" SelectedStyle="\APASixthEditionOfficeOnline.xsl" StyleName="APA" Version="6"/>
+</file>
+
+<file path=customXml/itemProps1.xml><?xml version="1.0" encoding="utf-8"?>
+<ds:datastoreItem xmlns:ds="http://schemas.openxmlformats.org/officeDocument/2006/customXml" ds:itemID="{4C68B942-B8F6-4949-8926-2CF80AA6E16C}">
+  <ds:schemaRefs>
+    <ds:schemaRef ds:uri="http://schemas.openxmlformats.org/officeDocument/2006/bibliography"/>
+  </ds:schemaRefs>
+</ds:datastoreItem>
 </file>
</xml_diff>